<commit_message>
Added mockups to m3.
</commit_message>
<xml_diff>
--- a/docs/week5-Status.docx
+++ b/docs/week5-Status.docx
@@ -488,8 +488,9 @@
             <w:tcW w:w="990" w:type="dxa"/>
           </w:tcPr>
           <w:p>
-            <w:bookmarkStart w:id="0" w:name="_GoBack"/>
-            <w:bookmarkEnd w:id="0"/>
+            <w:r>
+              <w:t>0</w:t>
+            </w:r>
           </w:p>
         </w:tc>
         <w:tc>
@@ -508,8 +509,10 @@
           </w:tcPr>
           <w:p>
             <w:r>
-              <w:t>480</w:t>
+              <w:t>630</w:t>
             </w:r>
+            <w:bookmarkStart w:id="0" w:name="_GoBack"/>
+            <w:bookmarkEnd w:id="0"/>
           </w:p>
         </w:tc>
         <w:tc>
@@ -2249,6 +2252,7 @@
     <w:rsidRoot w:val="006378CF"/>
     <w:rsid w:val="00137792"/>
     <w:rsid w:val="00332734"/>
+    <w:rsid w:val="004576AC"/>
     <w:rsid w:val="004D30B1"/>
     <w:rsid w:val="006378CF"/>
     <w:rsid w:val="00875DF2"/>

</xml_diff>